<commit_message>
Uploading the Fixed Version lol
</commit_message>
<xml_diff>
--- a/FCC Public License.docx
+++ b/FCC Public License.docx
@@ -4,9 +4,6 @@
   <w:background w:color="E7E6E6" w:themeColor="background2"/>
   <w:body>
     <w:p>
-      <w:pPr>
-        <w:jc w:val="center"/>
-      </w:pPr>
       <w:r>
         <w:t>FIFTH CIRCLE COMMUNITY</w:t>
       </w:r>
@@ -84,7 +81,7 @@
         <w:ind w:left="1800"/>
       </w:pPr>
       <w:r>
-        <w:t xml:space="preserve">  "This License" refers to version </w:t>
+        <w:t xml:space="preserve">  "License" refers to version </w:t>
       </w:r>
       <w:r>
         <w:t>1</w:t>
@@ -135,13 +132,8 @@
         <w:ind w:left="1800"/>
       </w:pPr>
       <w:r>
-        <w:t xml:space="preserve">  "The Program" refers to any copyrightable work licensed under </w:t>
-      </w:r>
-      <w:proofErr w:type="gramStart"/>
-      <w:r>
-        <w:t>this</w:t>
-      </w:r>
-      <w:proofErr w:type="gramEnd"/>
+        <w:t xml:space="preserve">  To "modify" a work means to copy from or adapt all or part of the work</w:t>
+      </w:r>
     </w:p>
     <w:p>
       <w:pPr>
@@ -149,7 +141,7 @@
         <w:ind w:left="1800"/>
       </w:pPr>
       <w:r>
-        <w:t>License.  Each licensee is addressed as "you".  "Licensees" and</w:t>
+        <w:t>in a fashion requiring copyright permission, other than the making of an</w:t>
       </w:r>
     </w:p>
     <w:p>
@@ -158,7 +150,7 @@
         <w:ind w:left="1800"/>
       </w:pPr>
       <w:r>
-        <w:t>"recipients" may be individuals or organizations.</w:t>
+        <w:t>exact copy.  The resulting work is called a "modified version" of the</w:t>
       </w:r>
     </w:p>
     <w:p>
@@ -166,70 +158,8 @@
         <w:pStyle w:val="ListParagraph"/>
         <w:ind w:left="1800"/>
       </w:pPr>
-    </w:p>
-    <w:p>
-      <w:pPr>
-        <w:pStyle w:val="ListParagraph"/>
-        <w:ind w:left="1800"/>
-      </w:pPr>
-      <w:r>
-        <w:t xml:space="preserve">  To "modify" a work means to copy from or adapt all or part of the work</w:t>
-      </w:r>
-    </w:p>
-    <w:p>
-      <w:pPr>
-        <w:pStyle w:val="ListParagraph"/>
-        <w:ind w:left="1800"/>
-      </w:pPr>
-      <w:r>
-        <w:t>in a fashion requiring copyright permission, other than the making of an</w:t>
-      </w:r>
-    </w:p>
-    <w:p>
-      <w:pPr>
-        <w:pStyle w:val="ListParagraph"/>
-        <w:ind w:left="1800"/>
-      </w:pPr>
-      <w:r>
-        <w:t>exact copy.  The resulting work is called a "modified version" of the</w:t>
-      </w:r>
-    </w:p>
-    <w:p>
-      <w:pPr>
-        <w:pStyle w:val="ListParagraph"/>
-        <w:ind w:left="1800"/>
-      </w:pPr>
       <w:r>
         <w:t>earlier work or a work "based on" the earlier work.</w:t>
-      </w:r>
-    </w:p>
-    <w:p>
-      <w:pPr>
-        <w:pStyle w:val="ListParagraph"/>
-        <w:ind w:left="1800"/>
-      </w:pPr>
-    </w:p>
-    <w:p>
-      <w:pPr>
-        <w:pStyle w:val="ListParagraph"/>
-        <w:ind w:left="1800"/>
-      </w:pPr>
-      <w:r>
-        <w:t xml:space="preserve">  A "covered work" means either the unmodified Program or a work </w:t>
-      </w:r>
-      <w:proofErr w:type="gramStart"/>
-      <w:r>
-        <w:t>based</w:t>
-      </w:r>
-      <w:proofErr w:type="gramEnd"/>
-    </w:p>
-    <w:p>
-      <w:pPr>
-        <w:pStyle w:val="ListParagraph"/>
-        <w:ind w:left="1800"/>
-      </w:pPr>
-      <w:r>
-        <w:t>on the Program.</w:t>
       </w:r>
     </w:p>
     <w:p>
@@ -391,7 +321,6 @@
         </w:numPr>
       </w:pPr>
       <w:r>
-        <w:lastRenderedPageBreak/>
         <w:t>Modification – Modifying the original work to contain harmful content; in the form of Viruses (Keylogger, Trojans, Etc.) or harmful images, imagery or Text is strictly prohibited.</w:t>
       </w:r>
     </w:p>

</xml_diff>